<commit_message>
update bug fix list
</commit_message>
<xml_diff>
--- a/资料/安卓bugList.docx
+++ b/资料/安卓bugList.docx
@@ -240,13 +240,15 @@
         </w:numPr>
         <w:ind w:firstLineChars="0"/>
         <w:rPr>
-          <w:sz w:val="32"/>
-          <w:szCs w:val="32"/>
-        </w:rPr>
-      </w:pPr>
-      <w:r>
-        <w:rPr>
-          <w:rFonts w:hint="eastAsia"/>
+          <w:color w:val="0000FF"/>
+          <w:sz w:val="32"/>
+          <w:szCs w:val="32"/>
+        </w:rPr>
+      </w:pPr>
+      <w:r>
+        <w:rPr>
+          <w:rFonts w:hint="eastAsia"/>
+          <w:color w:val="0000FF"/>
           <w:sz w:val="32"/>
           <w:szCs w:val="32"/>
         </w:rPr>
@@ -288,13 +290,24 @@
           <w:szCs w:val="32"/>
         </w:rPr>
       </w:pPr>
-      <w:r>
-        <w:rPr>
-          <w:rFonts w:hint="eastAsia"/>
-          <w:sz w:val="32"/>
-          <w:szCs w:val="32"/>
-        </w:rPr>
-        <w:t>点击表情弹出的分享页面那个人物小的吓人，分享出去图还没有发出去但是询问是否分享时那个图完全模糊，自定义的字分享出去后只有一半有一半没有</w:t>
+      <w:bookmarkStart w:id="0" w:name="_GoBack"/>
+      <w:r>
+        <w:rPr>
+          <w:rFonts w:hint="eastAsia"/>
+          <w:color w:val="0000FF"/>
+          <w:sz w:val="32"/>
+          <w:szCs w:val="32"/>
+        </w:rPr>
+        <w:t>点击表情弹出的分享页面那个人物小的吓人，</w:t>
+      </w:r>
+      <w:bookmarkEnd w:id="0"/>
+      <w:r>
+        <w:rPr>
+          <w:rFonts w:hint="eastAsia"/>
+          <w:sz w:val="32"/>
+          <w:szCs w:val="32"/>
+        </w:rPr>
+        <w:t>分享出去图还没有发出去但是询问是否分享时那个图完全模糊，自定义的字分享出去后只有一半有一半没有</w:t>
       </w:r>
     </w:p>
     <w:p>
@@ -763,7 +776,6 @@
           <w:szCs w:val="32"/>
         </w:rPr>
       </w:pPr>
-      <w:bookmarkStart w:id="0" w:name="_GoBack"/>
       <w:r>
         <w:rPr>
           <w:rFonts w:hint="eastAsia"/>
@@ -774,7 +786,6 @@
         <w:t>相机默认自拍界面</w:t>
       </w:r>
     </w:p>
-    <w:bookmarkEnd w:id="0"/>
     <w:p>
       <w:pPr>
         <w:pStyle w:val="4"/>

</xml_diff>